<commit_message>
Edited document - added comment in code
</commit_message>
<xml_diff>
--- a/PC PARTS REFERENCE.docx
+++ b/PC PARTS REFERENCE.docx
@@ -6,23 +6,24 @@
       <w:tblPr>
         <w:tblStyle w:val="TableGrid"/>
         <w:tblpPr w:leftFromText="180" w:rightFromText="180" w:vertAnchor="page" w:horzAnchor="margin" w:tblpY="2103"/>
-        <w:tblW w:w="0" w:type="auto"/>
+        <w:tblW w:w="9493" w:type="dxa"/>
         <w:tblLook w:val="04A0" w:firstRow="1" w:lastRow="0" w:firstColumn="1" w:lastColumn="0" w:noHBand="0" w:noVBand="1"/>
       </w:tblPr>
       <w:tblGrid>
-        <w:gridCol w:w="1440"/>
-        <w:gridCol w:w="2119"/>
+        <w:gridCol w:w="1725"/>
+        <w:gridCol w:w="1834"/>
         <w:gridCol w:w="1676"/>
-        <w:gridCol w:w="1037"/>
-        <w:gridCol w:w="631"/>
-        <w:gridCol w:w="1645"/>
-        <w:gridCol w:w="802"/>
+        <w:gridCol w:w="1245"/>
+        <w:gridCol w:w="615"/>
+        <w:gridCol w:w="1453"/>
+        <w:gridCol w:w="945"/>
       </w:tblGrid>
       <w:tr>
         <w:tc>
           <w:tcPr>
-            <w:tcW w:w="9350" w:type="dxa"/>
+            <w:tcW w:w="9493" w:type="dxa"/>
             <w:gridSpan w:val="7"/>
+            <w:tcMar/>
           </w:tcPr>
           <w:p>
             <w:pPr>
@@ -61,7 +62,8 @@
         </w:trPr>
         <w:tc>
           <w:tcPr>
-            <w:tcW w:w="2972" w:type="dxa"/>
+            <w:tcW w:w="1725" w:type="dxa"/>
+            <w:tcMar/>
           </w:tcPr>
           <w:p>
             <w:pPr>
@@ -85,13 +87,17 @@
               <w:rPr>
                 <w:lang w:val="en-US"/>
               </w:rPr>
+              <w:t>s</w:t>
+            </w:r>
+            <w:r>
               <w:tab/>
             </w:r>
           </w:p>
         </w:tc>
         <w:tc>
           <w:tcPr>
-            <w:tcW w:w="587" w:type="dxa"/>
+            <w:tcW w:w="1834" w:type="dxa"/>
+            <w:tcMar/>
           </w:tcPr>
           <w:p>
             <w:pPr>
@@ -110,6 +116,7 @@
         <w:tc>
           <w:tcPr>
             <w:tcW w:w="1676" w:type="dxa"/>
+            <w:tcMar/>
           </w:tcPr>
           <w:p>
             <w:pPr>
@@ -127,7 +134,8 @@
         </w:tc>
         <w:tc>
           <w:tcPr>
-            <w:tcW w:w="1037" w:type="dxa"/>
+            <w:tcW w:w="1245" w:type="dxa"/>
+            <w:tcMar/>
           </w:tcPr>
           <w:p>
             <w:pPr>
@@ -145,7 +153,8 @@
         </w:tc>
         <w:tc>
           <w:tcPr>
-            <w:tcW w:w="631" w:type="dxa"/>
+            <w:tcW w:w="615" w:type="dxa"/>
+            <w:tcMar/>
           </w:tcPr>
           <w:p>
             <w:pPr>
@@ -163,7 +172,8 @@
         </w:tc>
         <w:tc>
           <w:tcPr>
-            <w:tcW w:w="1645" w:type="dxa"/>
+            <w:tcW w:w="1453" w:type="dxa"/>
+            <w:tcMar/>
           </w:tcPr>
           <w:p>
             <w:pPr>
@@ -181,7 +191,8 @@
         </w:tc>
         <w:tc>
           <w:tcPr>
-            <w:tcW w:w="802" w:type="dxa"/>
+            <w:tcW w:w="945" w:type="dxa"/>
+            <w:tcMar/>
           </w:tcPr>
           <w:p>
             <w:pPr>
@@ -201,7 +212,8 @@
       <w:tr>
         <w:tc>
           <w:tcPr>
-            <w:tcW w:w="2972" w:type="dxa"/>
+            <w:tcW w:w="1725" w:type="dxa"/>
+            <w:tcMar/>
           </w:tcPr>
           <w:p>
             <w:pPr>
@@ -237,7 +249,8 @@
         </w:tc>
         <w:tc>
           <w:tcPr>
-            <w:tcW w:w="587" w:type="dxa"/>
+            <w:tcW w:w="1834" w:type="dxa"/>
+            <w:tcMar/>
           </w:tcPr>
           <w:p>
             <w:pPr>
@@ -322,6 +335,7 @@
         <w:tc>
           <w:tcPr>
             <w:tcW w:w="1676" w:type="dxa"/>
+            <w:tcMar/>
           </w:tcPr>
           <w:p>
             <w:pPr>
@@ -343,7 +357,8 @@
         </w:tc>
         <w:tc>
           <w:tcPr>
-            <w:tcW w:w="1037" w:type="dxa"/>
+            <w:tcW w:w="1245" w:type="dxa"/>
+            <w:tcMar/>
           </w:tcPr>
           <w:p>
             <w:pPr>
@@ -361,7 +376,8 @@
         </w:tc>
         <w:tc>
           <w:tcPr>
-            <w:tcW w:w="631" w:type="dxa"/>
+            <w:tcW w:w="615" w:type="dxa"/>
+            <w:tcMar/>
           </w:tcPr>
           <w:p>
             <w:pPr>
@@ -379,7 +395,8 @@
         </w:tc>
         <w:tc>
           <w:tcPr>
-            <w:tcW w:w="1645" w:type="dxa"/>
+            <w:tcW w:w="1453" w:type="dxa"/>
+            <w:tcMar/>
           </w:tcPr>
           <w:p>
             <w:pPr>
@@ -463,7 +480,8 @@
         </w:tc>
         <w:tc>
           <w:tcPr>
-            <w:tcW w:w="802" w:type="dxa"/>
+            <w:tcW w:w="945" w:type="dxa"/>
+            <w:tcMar/>
           </w:tcPr>
           <w:p>
             <w:pPr>
@@ -477,7 +495,8 @@
       <w:tr>
         <w:tc>
           <w:tcPr>
-            <w:tcW w:w="2972" w:type="dxa"/>
+            <w:tcW w:w="1725" w:type="dxa"/>
+            <w:tcMar/>
           </w:tcPr>
           <w:p>
             <w:pPr>
@@ -507,7 +526,8 @@
         </w:tc>
         <w:tc>
           <w:tcPr>
-            <w:tcW w:w="587" w:type="dxa"/>
+            <w:tcW w:w="1834" w:type="dxa"/>
+            <w:tcMar/>
           </w:tcPr>
           <w:p>
             <w:pPr>
@@ -587,6 +607,7 @@
         <w:tc>
           <w:tcPr>
             <w:tcW w:w="1676" w:type="dxa"/>
+            <w:tcMar/>
           </w:tcPr>
           <w:p>
             <w:pPr>
@@ -606,7 +627,8 @@
         </w:tc>
         <w:tc>
           <w:tcPr>
-            <w:tcW w:w="1037" w:type="dxa"/>
+            <w:tcW w:w="1245" w:type="dxa"/>
+            <w:tcMar/>
           </w:tcPr>
           <w:p>
             <w:pPr>
@@ -624,7 +646,8 @@
         </w:tc>
         <w:tc>
           <w:tcPr>
-            <w:tcW w:w="631" w:type="dxa"/>
+            <w:tcW w:w="615" w:type="dxa"/>
+            <w:tcMar/>
           </w:tcPr>
           <w:p>
             <w:pPr>
@@ -642,7 +665,8 @@
         </w:tc>
         <w:tc>
           <w:tcPr>
-            <w:tcW w:w="1645" w:type="dxa"/>
+            <w:tcW w:w="1453" w:type="dxa"/>
+            <w:tcMar/>
           </w:tcPr>
           <w:p>
             <w:pPr>
@@ -743,7 +767,8 @@
         </w:tc>
         <w:tc>
           <w:tcPr>
-            <w:tcW w:w="802" w:type="dxa"/>
+            <w:tcW w:w="945" w:type="dxa"/>
+            <w:tcMar/>
           </w:tcPr>
           <w:p>
             <w:pPr>
@@ -757,7 +782,8 @@
       <w:tr>
         <w:tc>
           <w:tcPr>
-            <w:tcW w:w="2972" w:type="dxa"/>
+            <w:tcW w:w="1725" w:type="dxa"/>
+            <w:tcMar/>
           </w:tcPr>
           <w:p>
             <w:pPr>
@@ -787,7 +813,8 @@
         </w:tc>
         <w:tc>
           <w:tcPr>
-            <w:tcW w:w="587" w:type="dxa"/>
+            <w:tcW w:w="1834" w:type="dxa"/>
+            <w:tcMar/>
           </w:tcPr>
           <w:p>
             <w:pPr>
@@ -865,6 +892,7 @@
         <w:tc>
           <w:tcPr>
             <w:tcW w:w="1676" w:type="dxa"/>
+            <w:tcMar/>
           </w:tcPr>
           <w:p>
             <w:pPr>
@@ -884,7 +912,8 @@
         </w:tc>
         <w:tc>
           <w:tcPr>
-            <w:tcW w:w="1037" w:type="dxa"/>
+            <w:tcW w:w="1245" w:type="dxa"/>
+            <w:tcMar/>
           </w:tcPr>
           <w:p>
             <w:pPr>
@@ -902,7 +931,8 @@
         </w:tc>
         <w:tc>
           <w:tcPr>
-            <w:tcW w:w="631" w:type="dxa"/>
+            <w:tcW w:w="615" w:type="dxa"/>
+            <w:tcMar/>
           </w:tcPr>
           <w:p>
             <w:pPr>
@@ -920,7 +950,8 @@
         </w:tc>
         <w:tc>
           <w:tcPr>
-            <w:tcW w:w="1645" w:type="dxa"/>
+            <w:tcW w:w="1453" w:type="dxa"/>
+            <w:tcMar/>
           </w:tcPr>
           <w:p>
             <w:pPr>
@@ -1054,7 +1085,8 @@
         </w:tc>
         <w:tc>
           <w:tcPr>
-            <w:tcW w:w="802" w:type="dxa"/>
+            <w:tcW w:w="945" w:type="dxa"/>
+            <w:tcMar/>
           </w:tcPr>
           <w:p>
             <w:pPr>
@@ -1068,7 +1100,8 @@
       <w:tr>
         <w:tc>
           <w:tcPr>
-            <w:tcW w:w="2972" w:type="dxa"/>
+            <w:tcW w:w="1725" w:type="dxa"/>
+            <w:tcMar/>
           </w:tcPr>
           <w:p>
             <w:pPr>
@@ -1098,7 +1131,8 @@
         </w:tc>
         <w:tc>
           <w:tcPr>
-            <w:tcW w:w="587" w:type="dxa"/>
+            <w:tcW w:w="1834" w:type="dxa"/>
+            <w:tcMar/>
           </w:tcPr>
           <w:p>
             <w:pPr>
@@ -1180,6 +1214,7 @@
         <w:tc>
           <w:tcPr>
             <w:tcW w:w="1676" w:type="dxa"/>
+            <w:tcMar/>
           </w:tcPr>
           <w:p>
             <w:pPr>
@@ -1199,7 +1234,8 @@
         </w:tc>
         <w:tc>
           <w:tcPr>
-            <w:tcW w:w="1037" w:type="dxa"/>
+            <w:tcW w:w="1245" w:type="dxa"/>
+            <w:tcMar/>
           </w:tcPr>
           <w:p>
             <w:pPr>
@@ -1217,7 +1253,8 @@
         </w:tc>
         <w:tc>
           <w:tcPr>
-            <w:tcW w:w="631" w:type="dxa"/>
+            <w:tcW w:w="615" w:type="dxa"/>
+            <w:tcMar/>
           </w:tcPr>
           <w:p>
             <w:pPr>
@@ -1235,7 +1272,8 @@
         </w:tc>
         <w:tc>
           <w:tcPr>
-            <w:tcW w:w="1645" w:type="dxa"/>
+            <w:tcW w:w="1453" w:type="dxa"/>
+            <w:tcMar/>
           </w:tcPr>
           <w:p>
             <w:pPr>
@@ -1367,7 +1405,8 @@
         </w:tc>
         <w:tc>
           <w:tcPr>
-            <w:tcW w:w="802" w:type="dxa"/>
+            <w:tcW w:w="945" w:type="dxa"/>
+            <w:tcMar/>
           </w:tcPr>
           <w:p>
             <w:pPr>
@@ -1381,7 +1420,8 @@
       <w:tr>
         <w:tc>
           <w:tcPr>
-            <w:tcW w:w="2972" w:type="dxa"/>
+            <w:tcW w:w="1725" w:type="dxa"/>
+            <w:tcMar/>
           </w:tcPr>
           <w:p>
             <w:pPr>
@@ -1412,7 +1452,8 @@
         </w:tc>
         <w:tc>
           <w:tcPr>
-            <w:tcW w:w="587" w:type="dxa"/>
+            <w:tcW w:w="1834" w:type="dxa"/>
+            <w:tcMar/>
           </w:tcPr>
           <w:p>
             <w:pPr>
@@ -1490,6 +1531,7 @@
         <w:tc>
           <w:tcPr>
             <w:tcW w:w="1676" w:type="dxa"/>
+            <w:tcMar/>
           </w:tcPr>
           <w:p>
             <w:pPr>
@@ -1509,7 +1551,8 @@
         </w:tc>
         <w:tc>
           <w:tcPr>
-            <w:tcW w:w="1037" w:type="dxa"/>
+            <w:tcW w:w="1245" w:type="dxa"/>
+            <w:tcMar/>
           </w:tcPr>
           <w:p>
             <w:pPr>
@@ -1527,7 +1570,8 @@
         </w:tc>
         <w:tc>
           <w:tcPr>
-            <w:tcW w:w="631" w:type="dxa"/>
+            <w:tcW w:w="615" w:type="dxa"/>
+            <w:tcMar/>
           </w:tcPr>
           <w:p>
             <w:pPr>
@@ -1545,7 +1589,8 @@
         </w:tc>
         <w:tc>
           <w:tcPr>
-            <w:tcW w:w="1645" w:type="dxa"/>
+            <w:tcW w:w="1453" w:type="dxa"/>
+            <w:tcMar/>
           </w:tcPr>
           <w:p>
             <w:pPr>
@@ -1677,7 +1722,8 @@
         </w:tc>
         <w:tc>
           <w:tcPr>
-            <w:tcW w:w="802" w:type="dxa"/>
+            <w:tcW w:w="945" w:type="dxa"/>
+            <w:tcMar/>
           </w:tcPr>
           <w:p>
             <w:pPr>
@@ -1691,7 +1737,8 @@
       <w:tr>
         <w:tc>
           <w:tcPr>
-            <w:tcW w:w="2972" w:type="dxa"/>
+            <w:tcW w:w="1725" w:type="dxa"/>
+            <w:tcMar/>
           </w:tcPr>
           <w:p>
             <w:pPr>
@@ -1721,7 +1768,8 @@
         </w:tc>
         <w:tc>
           <w:tcPr>
-            <w:tcW w:w="587" w:type="dxa"/>
+            <w:tcW w:w="1834" w:type="dxa"/>
+            <w:tcMar/>
           </w:tcPr>
           <w:p>
             <w:pPr>
@@ -1807,6 +1855,7 @@
         <w:tc>
           <w:tcPr>
             <w:tcW w:w="1676" w:type="dxa"/>
+            <w:tcMar/>
           </w:tcPr>
           <w:p>
             <w:pPr>
@@ -1826,7 +1875,8 @@
         </w:tc>
         <w:tc>
           <w:tcPr>
-            <w:tcW w:w="1037" w:type="dxa"/>
+            <w:tcW w:w="1245" w:type="dxa"/>
+            <w:tcMar/>
           </w:tcPr>
           <w:p>
             <w:pPr>
@@ -1844,7 +1894,8 @@
         </w:tc>
         <w:tc>
           <w:tcPr>
-            <w:tcW w:w="631" w:type="dxa"/>
+            <w:tcW w:w="615" w:type="dxa"/>
+            <w:tcMar/>
           </w:tcPr>
           <w:p>
             <w:pPr>
@@ -1862,7 +1913,8 @@
         </w:tc>
         <w:tc>
           <w:tcPr>
-            <w:tcW w:w="1645" w:type="dxa"/>
+            <w:tcW w:w="1453" w:type="dxa"/>
+            <w:tcMar/>
           </w:tcPr>
           <w:p>
             <w:pPr>
@@ -1994,7 +2046,8 @@
         </w:tc>
         <w:tc>
           <w:tcPr>
-            <w:tcW w:w="802" w:type="dxa"/>
+            <w:tcW w:w="945" w:type="dxa"/>
+            <w:tcMar/>
           </w:tcPr>
           <w:p>
             <w:pPr>
@@ -2008,7 +2061,8 @@
       <w:tr>
         <w:tc>
           <w:tcPr>
-            <w:tcW w:w="2972" w:type="dxa"/>
+            <w:tcW w:w="1725" w:type="dxa"/>
+            <w:tcMar/>
           </w:tcPr>
           <w:p>
             <w:pPr>
@@ -2038,7 +2092,8 @@
         </w:tc>
         <w:tc>
           <w:tcPr>
-            <w:tcW w:w="587" w:type="dxa"/>
+            <w:tcW w:w="1834" w:type="dxa"/>
+            <w:tcMar/>
           </w:tcPr>
           <w:p>
             <w:pPr>
@@ -2116,6 +2171,7 @@
         <w:tc>
           <w:tcPr>
             <w:tcW w:w="1676" w:type="dxa"/>
+            <w:tcMar/>
           </w:tcPr>
           <w:p>
             <w:pPr>
@@ -2135,7 +2191,8 @@
         </w:tc>
         <w:tc>
           <w:tcPr>
-            <w:tcW w:w="1037" w:type="dxa"/>
+            <w:tcW w:w="1245" w:type="dxa"/>
+            <w:tcMar/>
           </w:tcPr>
           <w:p>
             <w:pPr>
@@ -2153,7 +2210,8 @@
         </w:tc>
         <w:tc>
           <w:tcPr>
-            <w:tcW w:w="631" w:type="dxa"/>
+            <w:tcW w:w="615" w:type="dxa"/>
+            <w:tcMar/>
           </w:tcPr>
           <w:p>
             <w:pPr>
@@ -2171,7 +2229,8 @@
         </w:tc>
         <w:tc>
           <w:tcPr>
-            <w:tcW w:w="1645" w:type="dxa"/>
+            <w:tcW w:w="1453" w:type="dxa"/>
+            <w:tcMar/>
           </w:tcPr>
           <w:p>
             <w:pPr>
@@ -2266,7 +2325,8 @@
         </w:tc>
         <w:tc>
           <w:tcPr>
-            <w:tcW w:w="802" w:type="dxa"/>
+            <w:tcW w:w="945" w:type="dxa"/>
+            <w:tcMar/>
           </w:tcPr>
           <w:p>
             <w:pPr>
@@ -2280,7 +2340,8 @@
       <w:tr>
         <w:tc>
           <w:tcPr>
-            <w:tcW w:w="2972" w:type="dxa"/>
+            <w:tcW w:w="1725" w:type="dxa"/>
+            <w:tcMar/>
           </w:tcPr>
           <w:p>
             <w:pPr>
@@ -2298,7 +2359,8 @@
         </w:tc>
         <w:tc>
           <w:tcPr>
-            <w:tcW w:w="587" w:type="dxa"/>
+            <w:tcW w:w="1834" w:type="dxa"/>
+            <w:tcMar/>
           </w:tcPr>
           <w:p>
             <w:pPr>
@@ -2376,6 +2438,7 @@
         <w:tc>
           <w:tcPr>
             <w:tcW w:w="1676" w:type="dxa"/>
+            <w:tcMar/>
           </w:tcPr>
           <w:p>
             <w:pPr>
@@ -2395,7 +2458,8 @@
         </w:tc>
         <w:tc>
           <w:tcPr>
-            <w:tcW w:w="1037" w:type="dxa"/>
+            <w:tcW w:w="1245" w:type="dxa"/>
+            <w:tcMar/>
           </w:tcPr>
           <w:p>
             <w:pPr>
@@ -2413,7 +2477,8 @@
         </w:tc>
         <w:tc>
           <w:tcPr>
-            <w:tcW w:w="631" w:type="dxa"/>
+            <w:tcW w:w="615" w:type="dxa"/>
+            <w:tcMar/>
           </w:tcPr>
           <w:p>
             <w:pPr>
@@ -2431,7 +2496,8 @@
         </w:tc>
         <w:tc>
           <w:tcPr>
-            <w:tcW w:w="1645" w:type="dxa"/>
+            <w:tcW w:w="1453" w:type="dxa"/>
+            <w:tcMar/>
           </w:tcPr>
           <w:p>
             <w:pPr>
@@ -2563,7 +2629,8 @@
         </w:tc>
         <w:tc>
           <w:tcPr>
-            <w:tcW w:w="802" w:type="dxa"/>
+            <w:tcW w:w="945" w:type="dxa"/>
+            <w:tcMar/>
           </w:tcPr>
           <w:p>
             <w:pPr>
@@ -2672,7 +2739,7 @@
       </w:pPr>
     </w:p>
     <w:sectPr>
-      <w:pgSz w:w="12240" w:h="15840"/>
+      <w:pgSz w:w="12240" w:h="15840" w:orient="portrait"/>
       <w:pgMar w:top="1440" w:right="1440" w:bottom="1440" w:left="1440" w:header="708" w:footer="708" w:gutter="0"/>
       <w:cols w:space="708"/>
       <w:docGrid w:linePitch="360"/>
@@ -2734,7 +2801,7 @@
         <w:ind w:left="720" w:hanging="360"/>
       </w:pPr>
       <w:rPr>
-        <w:rFonts w:ascii="Symbol" w:hAnsi="Symbol" w:hint="default"/>
+        <w:rFonts w:hint="default" w:ascii="Symbol" w:hAnsi="Symbol"/>
       </w:rPr>
     </w:lvl>
     <w:lvl w:ilvl="1" w:tplc="04090003" w:tentative="1">
@@ -2746,7 +2813,7 @@
         <w:ind w:left="1440" w:hanging="360"/>
       </w:pPr>
       <w:rPr>
-        <w:rFonts w:ascii="Courier New" w:hAnsi="Courier New" w:cs="Courier New" w:hint="default"/>
+        <w:rFonts w:hint="default" w:ascii="Courier New" w:hAnsi="Courier New" w:cs="Courier New"/>
       </w:rPr>
     </w:lvl>
     <w:lvl w:ilvl="2" w:tplc="04090005" w:tentative="1">
@@ -2758,7 +2825,7 @@
         <w:ind w:left="2160" w:hanging="360"/>
       </w:pPr>
       <w:rPr>
-        <w:rFonts w:ascii="Wingdings" w:hAnsi="Wingdings" w:hint="default"/>
+        <w:rFonts w:hint="default" w:ascii="Wingdings" w:hAnsi="Wingdings"/>
       </w:rPr>
     </w:lvl>
     <w:lvl w:ilvl="3" w:tplc="04090001" w:tentative="1">
@@ -2770,7 +2837,7 @@
         <w:ind w:left="2880" w:hanging="360"/>
       </w:pPr>
       <w:rPr>
-        <w:rFonts w:ascii="Symbol" w:hAnsi="Symbol" w:hint="default"/>
+        <w:rFonts w:hint="default" w:ascii="Symbol" w:hAnsi="Symbol"/>
       </w:rPr>
     </w:lvl>
     <w:lvl w:ilvl="4" w:tplc="04090003" w:tentative="1">
@@ -2782,7 +2849,7 @@
         <w:ind w:left="3600" w:hanging="360"/>
       </w:pPr>
       <w:rPr>
-        <w:rFonts w:ascii="Courier New" w:hAnsi="Courier New" w:cs="Courier New" w:hint="default"/>
+        <w:rFonts w:hint="default" w:ascii="Courier New" w:hAnsi="Courier New" w:cs="Courier New"/>
       </w:rPr>
     </w:lvl>
     <w:lvl w:ilvl="5" w:tplc="04090005" w:tentative="1">
@@ -2794,7 +2861,7 @@
         <w:ind w:left="4320" w:hanging="360"/>
       </w:pPr>
       <w:rPr>
-        <w:rFonts w:ascii="Wingdings" w:hAnsi="Wingdings" w:hint="default"/>
+        <w:rFonts w:hint="default" w:ascii="Wingdings" w:hAnsi="Wingdings"/>
       </w:rPr>
     </w:lvl>
     <w:lvl w:ilvl="6" w:tplc="04090001" w:tentative="1">
@@ -2806,7 +2873,7 @@
         <w:ind w:left="5040" w:hanging="360"/>
       </w:pPr>
       <w:rPr>
-        <w:rFonts w:ascii="Symbol" w:hAnsi="Symbol" w:hint="default"/>
+        <w:rFonts w:hint="default" w:ascii="Symbol" w:hAnsi="Symbol"/>
       </w:rPr>
     </w:lvl>
     <w:lvl w:ilvl="7" w:tplc="04090003" w:tentative="1">
@@ -2818,7 +2885,7 @@
         <w:ind w:left="5760" w:hanging="360"/>
       </w:pPr>
       <w:rPr>
-        <w:rFonts w:ascii="Courier New" w:hAnsi="Courier New" w:cs="Courier New" w:hint="default"/>
+        <w:rFonts w:hint="default" w:ascii="Courier New" w:hAnsi="Courier New" w:cs="Courier New"/>
       </w:rPr>
     </w:lvl>
     <w:lvl w:ilvl="8" w:tplc="04090005" w:tentative="1">
@@ -2830,7 +2897,7 @@
         <w:ind w:left="6480" w:hanging="360"/>
       </w:pPr>
       <w:rPr>
-        <w:rFonts w:ascii="Wingdings" w:hAnsi="Wingdings" w:hint="default"/>
+        <w:rFonts w:hint="default" w:ascii="Wingdings" w:hAnsi="Wingdings"/>
       </w:rPr>
     </w:lvl>
   </w:abstractNum>
@@ -2847,7 +2914,7 @@
         <w:ind w:left="720" w:hanging="360"/>
       </w:pPr>
       <w:rPr>
-        <w:rFonts w:ascii="Symbol" w:hAnsi="Symbol" w:hint="default"/>
+        <w:rFonts w:hint="default" w:ascii="Symbol" w:hAnsi="Symbol"/>
       </w:rPr>
     </w:lvl>
     <w:lvl w:ilvl="1" w:tplc="04090003" w:tentative="1">
@@ -2859,7 +2926,7 @@
         <w:ind w:left="1440" w:hanging="360"/>
       </w:pPr>
       <w:rPr>
-        <w:rFonts w:ascii="Courier New" w:hAnsi="Courier New" w:cs="Courier New" w:hint="default"/>
+        <w:rFonts w:hint="default" w:ascii="Courier New" w:hAnsi="Courier New" w:cs="Courier New"/>
       </w:rPr>
     </w:lvl>
     <w:lvl w:ilvl="2" w:tplc="04090005" w:tentative="1">
@@ -2871,7 +2938,7 @@
         <w:ind w:left="2160" w:hanging="360"/>
       </w:pPr>
       <w:rPr>
-        <w:rFonts w:ascii="Wingdings" w:hAnsi="Wingdings" w:hint="default"/>
+        <w:rFonts w:hint="default" w:ascii="Wingdings" w:hAnsi="Wingdings"/>
       </w:rPr>
     </w:lvl>
     <w:lvl w:ilvl="3" w:tplc="04090001" w:tentative="1">
@@ -2883,7 +2950,7 @@
         <w:ind w:left="2880" w:hanging="360"/>
       </w:pPr>
       <w:rPr>
-        <w:rFonts w:ascii="Symbol" w:hAnsi="Symbol" w:hint="default"/>
+        <w:rFonts w:hint="default" w:ascii="Symbol" w:hAnsi="Symbol"/>
       </w:rPr>
     </w:lvl>
     <w:lvl w:ilvl="4" w:tplc="04090003" w:tentative="1">
@@ -2895,7 +2962,7 @@
         <w:ind w:left="3600" w:hanging="360"/>
       </w:pPr>
       <w:rPr>
-        <w:rFonts w:ascii="Courier New" w:hAnsi="Courier New" w:cs="Courier New" w:hint="default"/>
+        <w:rFonts w:hint="default" w:ascii="Courier New" w:hAnsi="Courier New" w:cs="Courier New"/>
       </w:rPr>
     </w:lvl>
     <w:lvl w:ilvl="5" w:tplc="04090005" w:tentative="1">
@@ -2907,7 +2974,7 @@
         <w:ind w:left="4320" w:hanging="360"/>
       </w:pPr>
       <w:rPr>
-        <w:rFonts w:ascii="Wingdings" w:hAnsi="Wingdings" w:hint="default"/>
+        <w:rFonts w:hint="default" w:ascii="Wingdings" w:hAnsi="Wingdings"/>
       </w:rPr>
     </w:lvl>
     <w:lvl w:ilvl="6" w:tplc="04090001" w:tentative="1">
@@ -2919,7 +2986,7 @@
         <w:ind w:left="5040" w:hanging="360"/>
       </w:pPr>
       <w:rPr>
-        <w:rFonts w:ascii="Symbol" w:hAnsi="Symbol" w:hint="default"/>
+        <w:rFonts w:hint="default" w:ascii="Symbol" w:hAnsi="Symbol"/>
       </w:rPr>
     </w:lvl>
     <w:lvl w:ilvl="7" w:tplc="04090003" w:tentative="1">
@@ -2931,7 +2998,7 @@
         <w:ind w:left="5760" w:hanging="360"/>
       </w:pPr>
       <w:rPr>
-        <w:rFonts w:ascii="Courier New" w:hAnsi="Courier New" w:cs="Courier New" w:hint="default"/>
+        <w:rFonts w:hint="default" w:ascii="Courier New" w:hAnsi="Courier New" w:cs="Courier New"/>
       </w:rPr>
     </w:lvl>
     <w:lvl w:ilvl="8" w:tplc="04090005" w:tentative="1">
@@ -2943,7 +3010,7 @@
         <w:ind w:left="6480" w:hanging="360"/>
       </w:pPr>
       <w:rPr>
-        <w:rFonts w:ascii="Wingdings" w:hAnsi="Wingdings" w:hint="default"/>
+        <w:rFonts w:hint="default" w:ascii="Wingdings" w:hAnsi="Wingdings"/>
       </w:rPr>
     </w:lvl>
   </w:abstractNum>
@@ -2960,7 +3027,7 @@
         <w:ind w:left="720" w:hanging="360"/>
       </w:pPr>
       <w:rPr>
-        <w:rFonts w:ascii="Symbol" w:hAnsi="Symbol" w:hint="default"/>
+        <w:rFonts w:hint="default" w:ascii="Symbol" w:hAnsi="Symbol"/>
       </w:rPr>
     </w:lvl>
     <w:lvl w:ilvl="1" w:tplc="04090003" w:tentative="1">
@@ -2972,7 +3039,7 @@
         <w:ind w:left="1440" w:hanging="360"/>
       </w:pPr>
       <w:rPr>
-        <w:rFonts w:ascii="Courier New" w:hAnsi="Courier New" w:cs="Courier New" w:hint="default"/>
+        <w:rFonts w:hint="default" w:ascii="Courier New" w:hAnsi="Courier New" w:cs="Courier New"/>
       </w:rPr>
     </w:lvl>
     <w:lvl w:ilvl="2" w:tplc="04090005" w:tentative="1">
@@ -2984,7 +3051,7 @@
         <w:ind w:left="2160" w:hanging="360"/>
       </w:pPr>
       <w:rPr>
-        <w:rFonts w:ascii="Wingdings" w:hAnsi="Wingdings" w:hint="default"/>
+        <w:rFonts w:hint="default" w:ascii="Wingdings" w:hAnsi="Wingdings"/>
       </w:rPr>
     </w:lvl>
     <w:lvl w:ilvl="3" w:tplc="04090001" w:tentative="1">
@@ -2996,7 +3063,7 @@
         <w:ind w:left="2880" w:hanging="360"/>
       </w:pPr>
       <w:rPr>
-        <w:rFonts w:ascii="Symbol" w:hAnsi="Symbol" w:hint="default"/>
+        <w:rFonts w:hint="default" w:ascii="Symbol" w:hAnsi="Symbol"/>
       </w:rPr>
     </w:lvl>
     <w:lvl w:ilvl="4" w:tplc="04090003" w:tentative="1">
@@ -3008,7 +3075,7 @@
         <w:ind w:left="3600" w:hanging="360"/>
       </w:pPr>
       <w:rPr>
-        <w:rFonts w:ascii="Courier New" w:hAnsi="Courier New" w:cs="Courier New" w:hint="default"/>
+        <w:rFonts w:hint="default" w:ascii="Courier New" w:hAnsi="Courier New" w:cs="Courier New"/>
       </w:rPr>
     </w:lvl>
     <w:lvl w:ilvl="5" w:tplc="04090005" w:tentative="1">
@@ -3020,7 +3087,7 @@
         <w:ind w:left="4320" w:hanging="360"/>
       </w:pPr>
       <w:rPr>
-        <w:rFonts w:ascii="Wingdings" w:hAnsi="Wingdings" w:hint="default"/>
+        <w:rFonts w:hint="default" w:ascii="Wingdings" w:hAnsi="Wingdings"/>
       </w:rPr>
     </w:lvl>
     <w:lvl w:ilvl="6" w:tplc="04090001" w:tentative="1">
@@ -3032,7 +3099,7 @@
         <w:ind w:left="5040" w:hanging="360"/>
       </w:pPr>
       <w:rPr>
-        <w:rFonts w:ascii="Symbol" w:hAnsi="Symbol" w:hint="default"/>
+        <w:rFonts w:hint="default" w:ascii="Symbol" w:hAnsi="Symbol"/>
       </w:rPr>
     </w:lvl>
     <w:lvl w:ilvl="7" w:tplc="04090003" w:tentative="1">
@@ -3044,7 +3111,7 @@
         <w:ind w:left="5760" w:hanging="360"/>
       </w:pPr>
       <w:rPr>
-        <w:rFonts w:ascii="Courier New" w:hAnsi="Courier New" w:cs="Courier New" w:hint="default"/>
+        <w:rFonts w:hint="default" w:ascii="Courier New" w:hAnsi="Courier New" w:cs="Courier New"/>
       </w:rPr>
     </w:lvl>
     <w:lvl w:ilvl="8" w:tplc="04090005" w:tentative="1">
@@ -3056,7 +3123,7 @@
         <w:ind w:left="6480" w:hanging="360"/>
       </w:pPr>
       <w:rPr>
-        <w:rFonts w:ascii="Wingdings" w:hAnsi="Wingdings" w:hint="default"/>
+        <w:rFonts w:hint="default" w:ascii="Wingdings" w:hAnsi="Wingdings"/>
       </w:rPr>
     </w:lvl>
   </w:abstractNum>
@@ -3073,7 +3140,7 @@
         <w:ind w:left="720" w:hanging="360"/>
       </w:pPr>
       <w:rPr>
-        <w:rFonts w:ascii="Symbol" w:hAnsi="Symbol" w:hint="default"/>
+        <w:rFonts w:hint="default" w:ascii="Symbol" w:hAnsi="Symbol"/>
       </w:rPr>
     </w:lvl>
     <w:lvl w:ilvl="1" w:tplc="04090003" w:tentative="1">
@@ -3085,7 +3152,7 @@
         <w:ind w:left="1440" w:hanging="360"/>
       </w:pPr>
       <w:rPr>
-        <w:rFonts w:ascii="Courier New" w:hAnsi="Courier New" w:cs="Courier New" w:hint="default"/>
+        <w:rFonts w:hint="default" w:ascii="Courier New" w:hAnsi="Courier New" w:cs="Courier New"/>
       </w:rPr>
     </w:lvl>
     <w:lvl w:ilvl="2" w:tplc="04090005" w:tentative="1">
@@ -3097,7 +3164,7 @@
         <w:ind w:left="2160" w:hanging="360"/>
       </w:pPr>
       <w:rPr>
-        <w:rFonts w:ascii="Wingdings" w:hAnsi="Wingdings" w:hint="default"/>
+        <w:rFonts w:hint="default" w:ascii="Wingdings" w:hAnsi="Wingdings"/>
       </w:rPr>
     </w:lvl>
     <w:lvl w:ilvl="3" w:tplc="04090001" w:tentative="1">
@@ -3109,7 +3176,7 @@
         <w:ind w:left="2880" w:hanging="360"/>
       </w:pPr>
       <w:rPr>
-        <w:rFonts w:ascii="Symbol" w:hAnsi="Symbol" w:hint="default"/>
+        <w:rFonts w:hint="default" w:ascii="Symbol" w:hAnsi="Symbol"/>
       </w:rPr>
     </w:lvl>
     <w:lvl w:ilvl="4" w:tplc="04090003" w:tentative="1">
@@ -3121,7 +3188,7 @@
         <w:ind w:left="3600" w:hanging="360"/>
       </w:pPr>
       <w:rPr>
-        <w:rFonts w:ascii="Courier New" w:hAnsi="Courier New" w:cs="Courier New" w:hint="default"/>
+        <w:rFonts w:hint="default" w:ascii="Courier New" w:hAnsi="Courier New" w:cs="Courier New"/>
       </w:rPr>
     </w:lvl>
     <w:lvl w:ilvl="5" w:tplc="04090005" w:tentative="1">
@@ -3133,7 +3200,7 @@
         <w:ind w:left="4320" w:hanging="360"/>
       </w:pPr>
       <w:rPr>
-        <w:rFonts w:ascii="Wingdings" w:hAnsi="Wingdings" w:hint="default"/>
+        <w:rFonts w:hint="default" w:ascii="Wingdings" w:hAnsi="Wingdings"/>
       </w:rPr>
     </w:lvl>
     <w:lvl w:ilvl="6" w:tplc="04090001" w:tentative="1">
@@ -3145,7 +3212,7 @@
         <w:ind w:left="5040" w:hanging="360"/>
       </w:pPr>
       <w:rPr>
-        <w:rFonts w:ascii="Symbol" w:hAnsi="Symbol" w:hint="default"/>
+        <w:rFonts w:hint="default" w:ascii="Symbol" w:hAnsi="Symbol"/>
       </w:rPr>
     </w:lvl>
     <w:lvl w:ilvl="7" w:tplc="04090003" w:tentative="1">
@@ -3157,7 +3224,7 @@
         <w:ind w:left="5760" w:hanging="360"/>
       </w:pPr>
       <w:rPr>
-        <w:rFonts w:ascii="Courier New" w:hAnsi="Courier New" w:cs="Courier New" w:hint="default"/>
+        <w:rFonts w:hint="default" w:ascii="Courier New" w:hAnsi="Courier New" w:cs="Courier New"/>
       </w:rPr>
     </w:lvl>
     <w:lvl w:ilvl="8" w:tplc="04090005" w:tentative="1">
@@ -3169,7 +3236,7 @@
         <w:ind w:left="6480" w:hanging="360"/>
       </w:pPr>
       <w:rPr>
-        <w:rFonts w:ascii="Wingdings" w:hAnsi="Wingdings" w:hint="default"/>
+        <w:rFonts w:hint="default" w:ascii="Wingdings" w:hAnsi="Wingdings"/>
       </w:rPr>
     </w:lvl>
   </w:abstractNum>
@@ -3186,7 +3253,7 @@
         <w:ind w:left="720" w:hanging="360"/>
       </w:pPr>
       <w:rPr>
-        <w:rFonts w:ascii="Symbol" w:hAnsi="Symbol" w:hint="default"/>
+        <w:rFonts w:hint="default" w:ascii="Symbol" w:hAnsi="Symbol"/>
       </w:rPr>
     </w:lvl>
     <w:lvl w:ilvl="1" w:tplc="04090003" w:tentative="1">
@@ -3198,7 +3265,7 @@
         <w:ind w:left="1440" w:hanging="360"/>
       </w:pPr>
       <w:rPr>
-        <w:rFonts w:ascii="Courier New" w:hAnsi="Courier New" w:cs="Courier New" w:hint="default"/>
+        <w:rFonts w:hint="default" w:ascii="Courier New" w:hAnsi="Courier New" w:cs="Courier New"/>
       </w:rPr>
     </w:lvl>
     <w:lvl w:ilvl="2" w:tplc="04090005" w:tentative="1">
@@ -3210,7 +3277,7 @@
         <w:ind w:left="2160" w:hanging="360"/>
       </w:pPr>
       <w:rPr>
-        <w:rFonts w:ascii="Wingdings" w:hAnsi="Wingdings" w:hint="default"/>
+        <w:rFonts w:hint="default" w:ascii="Wingdings" w:hAnsi="Wingdings"/>
       </w:rPr>
     </w:lvl>
     <w:lvl w:ilvl="3" w:tplc="04090001" w:tentative="1">
@@ -3222,7 +3289,7 @@
         <w:ind w:left="2880" w:hanging="360"/>
       </w:pPr>
       <w:rPr>
-        <w:rFonts w:ascii="Symbol" w:hAnsi="Symbol" w:hint="default"/>
+        <w:rFonts w:hint="default" w:ascii="Symbol" w:hAnsi="Symbol"/>
       </w:rPr>
     </w:lvl>
     <w:lvl w:ilvl="4" w:tplc="04090003" w:tentative="1">
@@ -3234,7 +3301,7 @@
         <w:ind w:left="3600" w:hanging="360"/>
       </w:pPr>
       <w:rPr>
-        <w:rFonts w:ascii="Courier New" w:hAnsi="Courier New" w:cs="Courier New" w:hint="default"/>
+        <w:rFonts w:hint="default" w:ascii="Courier New" w:hAnsi="Courier New" w:cs="Courier New"/>
       </w:rPr>
     </w:lvl>
     <w:lvl w:ilvl="5" w:tplc="04090005" w:tentative="1">
@@ -3246,7 +3313,7 @@
         <w:ind w:left="4320" w:hanging="360"/>
       </w:pPr>
       <w:rPr>
-        <w:rFonts w:ascii="Wingdings" w:hAnsi="Wingdings" w:hint="default"/>
+        <w:rFonts w:hint="default" w:ascii="Wingdings" w:hAnsi="Wingdings"/>
       </w:rPr>
     </w:lvl>
     <w:lvl w:ilvl="6" w:tplc="04090001" w:tentative="1">
@@ -3258,7 +3325,7 @@
         <w:ind w:left="5040" w:hanging="360"/>
       </w:pPr>
       <w:rPr>
-        <w:rFonts w:ascii="Symbol" w:hAnsi="Symbol" w:hint="default"/>
+        <w:rFonts w:hint="default" w:ascii="Symbol" w:hAnsi="Symbol"/>
       </w:rPr>
     </w:lvl>
     <w:lvl w:ilvl="7" w:tplc="04090003" w:tentative="1">
@@ -3270,7 +3337,7 @@
         <w:ind w:left="5760" w:hanging="360"/>
       </w:pPr>
       <w:rPr>
-        <w:rFonts w:ascii="Courier New" w:hAnsi="Courier New" w:cs="Courier New" w:hint="default"/>
+        <w:rFonts w:hint="default" w:ascii="Courier New" w:hAnsi="Courier New" w:cs="Courier New"/>
       </w:rPr>
     </w:lvl>
     <w:lvl w:ilvl="8" w:tplc="04090005" w:tentative="1">
@@ -3282,7 +3349,7 @@
         <w:ind w:left="6480" w:hanging="360"/>
       </w:pPr>
       <w:rPr>
-        <w:rFonts w:ascii="Wingdings" w:hAnsi="Wingdings" w:hint="default"/>
+        <w:rFonts w:hint="default" w:ascii="Wingdings" w:hAnsi="Wingdings"/>
       </w:rPr>
     </w:lvl>
   </w:abstractNum>
@@ -3299,7 +3366,7 @@
         <w:ind w:left="720" w:hanging="360"/>
       </w:pPr>
       <w:rPr>
-        <w:rFonts w:ascii="Symbol" w:hAnsi="Symbol" w:hint="default"/>
+        <w:rFonts w:hint="default" w:ascii="Symbol" w:hAnsi="Symbol"/>
       </w:rPr>
     </w:lvl>
     <w:lvl w:ilvl="1" w:tplc="04090003" w:tentative="1">
@@ -3311,7 +3378,7 @@
         <w:ind w:left="1440" w:hanging="360"/>
       </w:pPr>
       <w:rPr>
-        <w:rFonts w:ascii="Courier New" w:hAnsi="Courier New" w:cs="Courier New" w:hint="default"/>
+        <w:rFonts w:hint="default" w:ascii="Courier New" w:hAnsi="Courier New" w:cs="Courier New"/>
       </w:rPr>
     </w:lvl>
     <w:lvl w:ilvl="2" w:tplc="04090005" w:tentative="1">
@@ -3323,7 +3390,7 @@
         <w:ind w:left="2160" w:hanging="360"/>
       </w:pPr>
       <w:rPr>
-        <w:rFonts w:ascii="Wingdings" w:hAnsi="Wingdings" w:hint="default"/>
+        <w:rFonts w:hint="default" w:ascii="Wingdings" w:hAnsi="Wingdings"/>
       </w:rPr>
     </w:lvl>
     <w:lvl w:ilvl="3" w:tplc="04090001" w:tentative="1">
@@ -3335,7 +3402,7 @@
         <w:ind w:left="2880" w:hanging="360"/>
       </w:pPr>
       <w:rPr>
-        <w:rFonts w:ascii="Symbol" w:hAnsi="Symbol" w:hint="default"/>
+        <w:rFonts w:hint="default" w:ascii="Symbol" w:hAnsi="Symbol"/>
       </w:rPr>
     </w:lvl>
     <w:lvl w:ilvl="4" w:tplc="04090003" w:tentative="1">
@@ -3347,7 +3414,7 @@
         <w:ind w:left="3600" w:hanging="360"/>
       </w:pPr>
       <w:rPr>
-        <w:rFonts w:ascii="Courier New" w:hAnsi="Courier New" w:cs="Courier New" w:hint="default"/>
+        <w:rFonts w:hint="default" w:ascii="Courier New" w:hAnsi="Courier New" w:cs="Courier New"/>
       </w:rPr>
     </w:lvl>
     <w:lvl w:ilvl="5" w:tplc="04090005" w:tentative="1">
@@ -3359,7 +3426,7 @@
         <w:ind w:left="4320" w:hanging="360"/>
       </w:pPr>
       <w:rPr>
-        <w:rFonts w:ascii="Wingdings" w:hAnsi="Wingdings" w:hint="default"/>
+        <w:rFonts w:hint="default" w:ascii="Wingdings" w:hAnsi="Wingdings"/>
       </w:rPr>
     </w:lvl>
     <w:lvl w:ilvl="6" w:tplc="04090001" w:tentative="1">
@@ -3371,7 +3438,7 @@
         <w:ind w:left="5040" w:hanging="360"/>
       </w:pPr>
       <w:rPr>
-        <w:rFonts w:ascii="Symbol" w:hAnsi="Symbol" w:hint="default"/>
+        <w:rFonts w:hint="default" w:ascii="Symbol" w:hAnsi="Symbol"/>
       </w:rPr>
     </w:lvl>
     <w:lvl w:ilvl="7" w:tplc="04090003" w:tentative="1">
@@ -3383,7 +3450,7 @@
         <w:ind w:left="5760" w:hanging="360"/>
       </w:pPr>
       <w:rPr>
-        <w:rFonts w:ascii="Courier New" w:hAnsi="Courier New" w:cs="Courier New" w:hint="default"/>
+        <w:rFonts w:hint="default" w:ascii="Courier New" w:hAnsi="Courier New" w:cs="Courier New"/>
       </w:rPr>
     </w:lvl>
     <w:lvl w:ilvl="8" w:tplc="04090005" w:tentative="1">
@@ -3395,7 +3462,7 @@
         <w:ind w:left="6480" w:hanging="360"/>
       </w:pPr>
       <w:rPr>
-        <w:rFonts w:ascii="Wingdings" w:hAnsi="Wingdings" w:hint="default"/>
+        <w:rFonts w:hint="default" w:ascii="Wingdings" w:hAnsi="Wingdings"/>
       </w:rPr>
     </w:lvl>
   </w:abstractNum>
@@ -3412,7 +3479,7 @@
         <w:ind w:left="720" w:hanging="360"/>
       </w:pPr>
       <w:rPr>
-        <w:rFonts w:ascii="Symbol" w:hAnsi="Symbol" w:hint="default"/>
+        <w:rFonts w:hint="default" w:ascii="Symbol" w:hAnsi="Symbol"/>
       </w:rPr>
     </w:lvl>
     <w:lvl w:ilvl="1" w:tplc="04090003" w:tentative="1">
@@ -3424,7 +3491,7 @@
         <w:ind w:left="1440" w:hanging="360"/>
       </w:pPr>
       <w:rPr>
-        <w:rFonts w:ascii="Courier New" w:hAnsi="Courier New" w:cs="Courier New" w:hint="default"/>
+        <w:rFonts w:hint="default" w:ascii="Courier New" w:hAnsi="Courier New" w:cs="Courier New"/>
       </w:rPr>
     </w:lvl>
     <w:lvl w:ilvl="2" w:tplc="04090005" w:tentative="1">
@@ -3436,7 +3503,7 @@
         <w:ind w:left="2160" w:hanging="360"/>
       </w:pPr>
       <w:rPr>
-        <w:rFonts w:ascii="Wingdings" w:hAnsi="Wingdings" w:hint="default"/>
+        <w:rFonts w:hint="default" w:ascii="Wingdings" w:hAnsi="Wingdings"/>
       </w:rPr>
     </w:lvl>
     <w:lvl w:ilvl="3" w:tplc="04090001" w:tentative="1">
@@ -3448,7 +3515,7 @@
         <w:ind w:left="2880" w:hanging="360"/>
       </w:pPr>
       <w:rPr>
-        <w:rFonts w:ascii="Symbol" w:hAnsi="Symbol" w:hint="default"/>
+        <w:rFonts w:hint="default" w:ascii="Symbol" w:hAnsi="Symbol"/>
       </w:rPr>
     </w:lvl>
     <w:lvl w:ilvl="4" w:tplc="04090003" w:tentative="1">
@@ -3460,7 +3527,7 @@
         <w:ind w:left="3600" w:hanging="360"/>
       </w:pPr>
       <w:rPr>
-        <w:rFonts w:ascii="Courier New" w:hAnsi="Courier New" w:cs="Courier New" w:hint="default"/>
+        <w:rFonts w:hint="default" w:ascii="Courier New" w:hAnsi="Courier New" w:cs="Courier New"/>
       </w:rPr>
     </w:lvl>
     <w:lvl w:ilvl="5" w:tplc="04090005" w:tentative="1">
@@ -3472,7 +3539,7 @@
         <w:ind w:left="4320" w:hanging="360"/>
       </w:pPr>
       <w:rPr>
-        <w:rFonts w:ascii="Wingdings" w:hAnsi="Wingdings" w:hint="default"/>
+        <w:rFonts w:hint="default" w:ascii="Wingdings" w:hAnsi="Wingdings"/>
       </w:rPr>
     </w:lvl>
     <w:lvl w:ilvl="6" w:tplc="04090001" w:tentative="1">
@@ -3484,7 +3551,7 @@
         <w:ind w:left="5040" w:hanging="360"/>
       </w:pPr>
       <w:rPr>
-        <w:rFonts w:ascii="Symbol" w:hAnsi="Symbol" w:hint="default"/>
+        <w:rFonts w:hint="default" w:ascii="Symbol" w:hAnsi="Symbol"/>
       </w:rPr>
     </w:lvl>
     <w:lvl w:ilvl="7" w:tplc="04090003" w:tentative="1">
@@ -3496,7 +3563,7 @@
         <w:ind w:left="5760" w:hanging="360"/>
       </w:pPr>
       <w:rPr>
-        <w:rFonts w:ascii="Courier New" w:hAnsi="Courier New" w:cs="Courier New" w:hint="default"/>
+        <w:rFonts w:hint="default" w:ascii="Courier New" w:hAnsi="Courier New" w:cs="Courier New"/>
       </w:rPr>
     </w:lvl>
     <w:lvl w:ilvl="8" w:tplc="04090005" w:tentative="1">
@@ -3508,7 +3575,7 @@
         <w:ind w:left="6480" w:hanging="360"/>
       </w:pPr>
       <w:rPr>
-        <w:rFonts w:ascii="Wingdings" w:hAnsi="Wingdings" w:hint="default"/>
+        <w:rFonts w:hint="default" w:ascii="Wingdings" w:hAnsi="Wingdings"/>
       </w:rPr>
     </w:lvl>
   </w:abstractNum>
@@ -3525,7 +3592,7 @@
         <w:ind w:left="720" w:hanging="360"/>
       </w:pPr>
       <w:rPr>
-        <w:rFonts w:ascii="Symbol" w:hAnsi="Symbol" w:hint="default"/>
+        <w:rFonts w:hint="default" w:ascii="Symbol" w:hAnsi="Symbol"/>
       </w:rPr>
     </w:lvl>
     <w:lvl w:ilvl="1" w:tplc="04090003" w:tentative="1">
@@ -3537,7 +3604,7 @@
         <w:ind w:left="1440" w:hanging="360"/>
       </w:pPr>
       <w:rPr>
-        <w:rFonts w:ascii="Courier New" w:hAnsi="Courier New" w:cs="Courier New" w:hint="default"/>
+        <w:rFonts w:hint="default" w:ascii="Courier New" w:hAnsi="Courier New" w:cs="Courier New"/>
       </w:rPr>
     </w:lvl>
     <w:lvl w:ilvl="2" w:tplc="04090005" w:tentative="1">
@@ -3549,7 +3616,7 @@
         <w:ind w:left="2160" w:hanging="360"/>
       </w:pPr>
       <w:rPr>
-        <w:rFonts w:ascii="Wingdings" w:hAnsi="Wingdings" w:hint="default"/>
+        <w:rFonts w:hint="default" w:ascii="Wingdings" w:hAnsi="Wingdings"/>
       </w:rPr>
     </w:lvl>
     <w:lvl w:ilvl="3" w:tplc="04090001" w:tentative="1">
@@ -3561,7 +3628,7 @@
         <w:ind w:left="2880" w:hanging="360"/>
       </w:pPr>
       <w:rPr>
-        <w:rFonts w:ascii="Symbol" w:hAnsi="Symbol" w:hint="default"/>
+        <w:rFonts w:hint="default" w:ascii="Symbol" w:hAnsi="Symbol"/>
       </w:rPr>
     </w:lvl>
     <w:lvl w:ilvl="4" w:tplc="04090003" w:tentative="1">
@@ -3573,7 +3640,7 @@
         <w:ind w:left="3600" w:hanging="360"/>
       </w:pPr>
       <w:rPr>
-        <w:rFonts w:ascii="Courier New" w:hAnsi="Courier New" w:cs="Courier New" w:hint="default"/>
+        <w:rFonts w:hint="default" w:ascii="Courier New" w:hAnsi="Courier New" w:cs="Courier New"/>
       </w:rPr>
     </w:lvl>
     <w:lvl w:ilvl="5" w:tplc="04090005" w:tentative="1">
@@ -3585,7 +3652,7 @@
         <w:ind w:left="4320" w:hanging="360"/>
       </w:pPr>
       <w:rPr>
-        <w:rFonts w:ascii="Wingdings" w:hAnsi="Wingdings" w:hint="default"/>
+        <w:rFonts w:hint="default" w:ascii="Wingdings" w:hAnsi="Wingdings"/>
       </w:rPr>
     </w:lvl>
     <w:lvl w:ilvl="6" w:tplc="04090001" w:tentative="1">
@@ -3597,7 +3664,7 @@
         <w:ind w:left="5040" w:hanging="360"/>
       </w:pPr>
       <w:rPr>
-        <w:rFonts w:ascii="Symbol" w:hAnsi="Symbol" w:hint="default"/>
+        <w:rFonts w:hint="default" w:ascii="Symbol" w:hAnsi="Symbol"/>
       </w:rPr>
     </w:lvl>
     <w:lvl w:ilvl="7" w:tplc="04090003" w:tentative="1">
@@ -3609,7 +3676,7 @@
         <w:ind w:left="5760" w:hanging="360"/>
       </w:pPr>
       <w:rPr>
-        <w:rFonts w:ascii="Courier New" w:hAnsi="Courier New" w:cs="Courier New" w:hint="default"/>
+        <w:rFonts w:hint="default" w:ascii="Courier New" w:hAnsi="Courier New" w:cs="Courier New"/>
       </w:rPr>
     </w:lvl>
     <w:lvl w:ilvl="8" w:tplc="04090005" w:tentative="1">
@@ -3621,7 +3688,7 @@
         <w:ind w:left="6480" w:hanging="360"/>
       </w:pPr>
       <w:rPr>
-        <w:rFonts w:ascii="Wingdings" w:hAnsi="Wingdings" w:hint="default"/>
+        <w:rFonts w:hint="default" w:ascii="Wingdings" w:hAnsi="Wingdings"/>
       </w:rPr>
     </w:lvl>
   </w:abstractNum>
@@ -3638,7 +3705,7 @@
         <w:ind w:left="720" w:hanging="360"/>
       </w:pPr>
       <w:rPr>
-        <w:rFonts w:ascii="Symbol" w:hAnsi="Symbol" w:hint="default"/>
+        <w:rFonts w:hint="default" w:ascii="Symbol" w:hAnsi="Symbol"/>
       </w:rPr>
     </w:lvl>
     <w:lvl w:ilvl="1" w:tplc="04090003" w:tentative="1">
@@ -3650,7 +3717,7 @@
         <w:ind w:left="1440" w:hanging="360"/>
       </w:pPr>
       <w:rPr>
-        <w:rFonts w:ascii="Courier New" w:hAnsi="Courier New" w:cs="Courier New" w:hint="default"/>
+        <w:rFonts w:hint="default" w:ascii="Courier New" w:hAnsi="Courier New" w:cs="Courier New"/>
       </w:rPr>
     </w:lvl>
     <w:lvl w:ilvl="2" w:tplc="04090005" w:tentative="1">
@@ -3662,7 +3729,7 @@
         <w:ind w:left="2160" w:hanging="360"/>
       </w:pPr>
       <w:rPr>
-        <w:rFonts w:ascii="Wingdings" w:hAnsi="Wingdings" w:hint="default"/>
+        <w:rFonts w:hint="default" w:ascii="Wingdings" w:hAnsi="Wingdings"/>
       </w:rPr>
     </w:lvl>
     <w:lvl w:ilvl="3" w:tplc="04090001" w:tentative="1">
@@ -3674,7 +3741,7 @@
         <w:ind w:left="2880" w:hanging="360"/>
       </w:pPr>
       <w:rPr>
-        <w:rFonts w:ascii="Symbol" w:hAnsi="Symbol" w:hint="default"/>
+        <w:rFonts w:hint="default" w:ascii="Symbol" w:hAnsi="Symbol"/>
       </w:rPr>
     </w:lvl>
     <w:lvl w:ilvl="4" w:tplc="04090003" w:tentative="1">
@@ -3686,7 +3753,7 @@
         <w:ind w:left="3600" w:hanging="360"/>
       </w:pPr>
       <w:rPr>
-        <w:rFonts w:ascii="Courier New" w:hAnsi="Courier New" w:cs="Courier New" w:hint="default"/>
+        <w:rFonts w:hint="default" w:ascii="Courier New" w:hAnsi="Courier New" w:cs="Courier New"/>
       </w:rPr>
     </w:lvl>
     <w:lvl w:ilvl="5" w:tplc="04090005" w:tentative="1">
@@ -3698,7 +3765,7 @@
         <w:ind w:left="4320" w:hanging="360"/>
       </w:pPr>
       <w:rPr>
-        <w:rFonts w:ascii="Wingdings" w:hAnsi="Wingdings" w:hint="default"/>
+        <w:rFonts w:hint="default" w:ascii="Wingdings" w:hAnsi="Wingdings"/>
       </w:rPr>
     </w:lvl>
     <w:lvl w:ilvl="6" w:tplc="04090001" w:tentative="1">
@@ -3710,7 +3777,7 @@
         <w:ind w:left="5040" w:hanging="360"/>
       </w:pPr>
       <w:rPr>
-        <w:rFonts w:ascii="Symbol" w:hAnsi="Symbol" w:hint="default"/>
+        <w:rFonts w:hint="default" w:ascii="Symbol" w:hAnsi="Symbol"/>
       </w:rPr>
     </w:lvl>
     <w:lvl w:ilvl="7" w:tplc="04090003" w:tentative="1">
@@ -3722,7 +3789,7 @@
         <w:ind w:left="5760" w:hanging="360"/>
       </w:pPr>
       <w:rPr>
-        <w:rFonts w:ascii="Courier New" w:hAnsi="Courier New" w:cs="Courier New" w:hint="default"/>
+        <w:rFonts w:hint="default" w:ascii="Courier New" w:hAnsi="Courier New" w:cs="Courier New"/>
       </w:rPr>
     </w:lvl>
     <w:lvl w:ilvl="8" w:tplc="04090005" w:tentative="1">
@@ -3734,7 +3801,7 @@
         <w:ind w:left="6480" w:hanging="360"/>
       </w:pPr>
       <w:rPr>
-        <w:rFonts w:ascii="Wingdings" w:hAnsi="Wingdings" w:hint="default"/>
+        <w:rFonts w:hint="default" w:ascii="Wingdings" w:hAnsi="Wingdings"/>
       </w:rPr>
     </w:lvl>
   </w:abstractNum>
@@ -3751,7 +3818,7 @@
         <w:ind w:left="720" w:hanging="360"/>
       </w:pPr>
       <w:rPr>
-        <w:rFonts w:ascii="Symbol" w:hAnsi="Symbol" w:hint="default"/>
+        <w:rFonts w:hint="default" w:ascii="Symbol" w:hAnsi="Symbol"/>
       </w:rPr>
     </w:lvl>
     <w:lvl w:ilvl="1" w:tplc="04090003" w:tentative="1">
@@ -3763,7 +3830,7 @@
         <w:ind w:left="1440" w:hanging="360"/>
       </w:pPr>
       <w:rPr>
-        <w:rFonts w:ascii="Courier New" w:hAnsi="Courier New" w:cs="Courier New" w:hint="default"/>
+        <w:rFonts w:hint="default" w:ascii="Courier New" w:hAnsi="Courier New" w:cs="Courier New"/>
       </w:rPr>
     </w:lvl>
     <w:lvl w:ilvl="2" w:tplc="04090005" w:tentative="1">
@@ -3775,7 +3842,7 @@
         <w:ind w:left="2160" w:hanging="360"/>
       </w:pPr>
       <w:rPr>
-        <w:rFonts w:ascii="Wingdings" w:hAnsi="Wingdings" w:hint="default"/>
+        <w:rFonts w:hint="default" w:ascii="Wingdings" w:hAnsi="Wingdings"/>
       </w:rPr>
     </w:lvl>
     <w:lvl w:ilvl="3" w:tplc="04090001" w:tentative="1">
@@ -3787,7 +3854,7 @@
         <w:ind w:left="2880" w:hanging="360"/>
       </w:pPr>
       <w:rPr>
-        <w:rFonts w:ascii="Symbol" w:hAnsi="Symbol" w:hint="default"/>
+        <w:rFonts w:hint="default" w:ascii="Symbol" w:hAnsi="Symbol"/>
       </w:rPr>
     </w:lvl>
     <w:lvl w:ilvl="4" w:tplc="04090003" w:tentative="1">
@@ -3799,7 +3866,7 @@
         <w:ind w:left="3600" w:hanging="360"/>
       </w:pPr>
       <w:rPr>
-        <w:rFonts w:ascii="Courier New" w:hAnsi="Courier New" w:cs="Courier New" w:hint="default"/>
+        <w:rFonts w:hint="default" w:ascii="Courier New" w:hAnsi="Courier New" w:cs="Courier New"/>
       </w:rPr>
     </w:lvl>
     <w:lvl w:ilvl="5" w:tplc="04090005" w:tentative="1">
@@ -3811,7 +3878,7 @@
         <w:ind w:left="4320" w:hanging="360"/>
       </w:pPr>
       <w:rPr>
-        <w:rFonts w:ascii="Wingdings" w:hAnsi="Wingdings" w:hint="default"/>
+        <w:rFonts w:hint="default" w:ascii="Wingdings" w:hAnsi="Wingdings"/>
       </w:rPr>
     </w:lvl>
     <w:lvl w:ilvl="6" w:tplc="04090001" w:tentative="1">
@@ -3823,7 +3890,7 @@
         <w:ind w:left="5040" w:hanging="360"/>
       </w:pPr>
       <w:rPr>
-        <w:rFonts w:ascii="Symbol" w:hAnsi="Symbol" w:hint="default"/>
+        <w:rFonts w:hint="default" w:ascii="Symbol" w:hAnsi="Symbol"/>
       </w:rPr>
     </w:lvl>
     <w:lvl w:ilvl="7" w:tplc="04090003" w:tentative="1">
@@ -3835,7 +3902,7 @@
         <w:ind w:left="5760" w:hanging="360"/>
       </w:pPr>
       <w:rPr>
-        <w:rFonts w:ascii="Courier New" w:hAnsi="Courier New" w:cs="Courier New" w:hint="default"/>
+        <w:rFonts w:hint="default" w:ascii="Courier New" w:hAnsi="Courier New" w:cs="Courier New"/>
       </w:rPr>
     </w:lvl>
     <w:lvl w:ilvl="8" w:tplc="04090005" w:tentative="1">
@@ -3847,7 +3914,7 @@
         <w:ind w:left="6480" w:hanging="360"/>
       </w:pPr>
       <w:rPr>
-        <w:rFonts w:ascii="Wingdings" w:hAnsi="Wingdings" w:hint="default"/>
+        <w:rFonts w:hint="default" w:ascii="Wingdings" w:hAnsi="Wingdings"/>
       </w:rPr>
     </w:lvl>
   </w:abstractNum>
@@ -3889,7 +3956,7 @@
   <w:docDefaults>
     <w:rPrDefault>
       <w:rPr>
-        <w:rFonts w:asciiTheme="minorHAnsi" w:eastAsiaTheme="minorHAnsi" w:hAnsiTheme="minorHAnsi" w:cstheme="minorBidi"/>
+        <w:rFonts w:asciiTheme="minorHAnsi" w:hAnsiTheme="minorHAnsi" w:eastAsiaTheme="minorHAnsi" w:cstheme="minorBidi"/>
         <w:kern w:val="2"/>
         <w:sz w:val="24"/>
         <w:szCs w:val="24"/>
@@ -3902,14 +3969,14 @@
   <w:latentStyles w:defLockedState="0" w:defUIPriority="99" w:defSemiHidden="0" w:defUnhideWhenUsed="0" w:defQFormat="0" w:count="376">
     <w:lsdException w:name="Normal" w:uiPriority="0" w:qFormat="1"/>
     <w:lsdException w:name="heading 1" w:uiPriority="9" w:qFormat="1"/>
-    <w:lsdException w:name="heading 2" w:semiHidden="1" w:uiPriority="9" w:unhideWhenUsed="1" w:qFormat="1"/>
-    <w:lsdException w:name="heading 3" w:semiHidden="1" w:uiPriority="9" w:unhideWhenUsed="1" w:qFormat="1"/>
-    <w:lsdException w:name="heading 4" w:semiHidden="1" w:uiPriority="9" w:unhideWhenUsed="1" w:qFormat="1"/>
-    <w:lsdException w:name="heading 5" w:semiHidden="1" w:uiPriority="9" w:unhideWhenUsed="1" w:qFormat="1"/>
-    <w:lsdException w:name="heading 6" w:semiHidden="1" w:uiPriority="9" w:unhideWhenUsed="1" w:qFormat="1"/>
-    <w:lsdException w:name="heading 7" w:semiHidden="1" w:uiPriority="9" w:unhideWhenUsed="1" w:qFormat="1"/>
-    <w:lsdException w:name="heading 8" w:semiHidden="1" w:uiPriority="9" w:unhideWhenUsed="1" w:qFormat="1"/>
-    <w:lsdException w:name="heading 9" w:semiHidden="1" w:uiPriority="9" w:unhideWhenUsed="1" w:qFormat="1"/>
+    <w:lsdException w:name="heading 2" w:uiPriority="9" w:semiHidden="1" w:unhideWhenUsed="1" w:qFormat="1"/>
+    <w:lsdException w:name="heading 3" w:uiPriority="9" w:semiHidden="1" w:unhideWhenUsed="1" w:qFormat="1"/>
+    <w:lsdException w:name="heading 4" w:uiPriority="9" w:semiHidden="1" w:unhideWhenUsed="1" w:qFormat="1"/>
+    <w:lsdException w:name="heading 5" w:uiPriority="9" w:semiHidden="1" w:unhideWhenUsed="1" w:qFormat="1"/>
+    <w:lsdException w:name="heading 6" w:uiPriority="9" w:semiHidden="1" w:unhideWhenUsed="1" w:qFormat="1"/>
+    <w:lsdException w:name="heading 7" w:uiPriority="9" w:semiHidden="1" w:unhideWhenUsed="1" w:qFormat="1"/>
+    <w:lsdException w:name="heading 8" w:uiPriority="9" w:semiHidden="1" w:unhideWhenUsed="1" w:qFormat="1"/>
+    <w:lsdException w:name="heading 9" w:uiPriority="9" w:semiHidden="1" w:unhideWhenUsed="1" w:qFormat="1"/>
     <w:lsdException w:name="index 1" w:semiHidden="1" w:unhideWhenUsed="1"/>
     <w:lsdException w:name="index 2" w:semiHidden="1" w:unhideWhenUsed="1"/>
     <w:lsdException w:name="index 3" w:semiHidden="1" w:unhideWhenUsed="1"/>
@@ -3919,22 +3986,22 @@
     <w:lsdException w:name="index 7" w:semiHidden="1" w:unhideWhenUsed="1"/>
     <w:lsdException w:name="index 8" w:semiHidden="1" w:unhideWhenUsed="1"/>
     <w:lsdException w:name="index 9" w:semiHidden="1" w:unhideWhenUsed="1"/>
-    <w:lsdException w:name="toc 1" w:semiHidden="1" w:uiPriority="39" w:unhideWhenUsed="1"/>
-    <w:lsdException w:name="toc 2" w:semiHidden="1" w:uiPriority="39" w:unhideWhenUsed="1"/>
-    <w:lsdException w:name="toc 3" w:semiHidden="1" w:uiPriority="39" w:unhideWhenUsed="1"/>
-    <w:lsdException w:name="toc 4" w:semiHidden="1" w:uiPriority="39" w:unhideWhenUsed="1"/>
-    <w:lsdException w:name="toc 5" w:semiHidden="1" w:uiPriority="39" w:unhideWhenUsed="1"/>
-    <w:lsdException w:name="toc 6" w:semiHidden="1" w:uiPriority="39" w:unhideWhenUsed="1"/>
-    <w:lsdException w:name="toc 7" w:semiHidden="1" w:uiPriority="39" w:unhideWhenUsed="1"/>
-    <w:lsdException w:name="toc 8" w:semiHidden="1" w:uiPriority="39" w:unhideWhenUsed="1"/>
-    <w:lsdException w:name="toc 9" w:semiHidden="1" w:uiPriority="39" w:unhideWhenUsed="1"/>
+    <w:lsdException w:name="toc 1" w:uiPriority="39" w:semiHidden="1" w:unhideWhenUsed="1"/>
+    <w:lsdException w:name="toc 2" w:uiPriority="39" w:semiHidden="1" w:unhideWhenUsed="1"/>
+    <w:lsdException w:name="toc 3" w:uiPriority="39" w:semiHidden="1" w:unhideWhenUsed="1"/>
+    <w:lsdException w:name="toc 4" w:uiPriority="39" w:semiHidden="1" w:unhideWhenUsed="1"/>
+    <w:lsdException w:name="toc 5" w:uiPriority="39" w:semiHidden="1" w:unhideWhenUsed="1"/>
+    <w:lsdException w:name="toc 6" w:uiPriority="39" w:semiHidden="1" w:unhideWhenUsed="1"/>
+    <w:lsdException w:name="toc 7" w:uiPriority="39" w:semiHidden="1" w:unhideWhenUsed="1"/>
+    <w:lsdException w:name="toc 8" w:uiPriority="39" w:semiHidden="1" w:unhideWhenUsed="1"/>
+    <w:lsdException w:name="toc 9" w:uiPriority="39" w:semiHidden="1" w:unhideWhenUsed="1"/>
     <w:lsdException w:name="Normal Indent" w:semiHidden="1" w:unhideWhenUsed="1"/>
     <w:lsdException w:name="footnote text" w:semiHidden="1" w:unhideWhenUsed="1"/>
     <w:lsdException w:name="annotation text" w:semiHidden="1" w:unhideWhenUsed="1"/>
     <w:lsdException w:name="header" w:semiHidden="1" w:unhideWhenUsed="1"/>
     <w:lsdException w:name="footer" w:semiHidden="1" w:unhideWhenUsed="1"/>
     <w:lsdException w:name="index heading" w:semiHidden="1" w:unhideWhenUsed="1"/>
-    <w:lsdException w:name="caption" w:semiHidden="1" w:uiPriority="35" w:unhideWhenUsed="1" w:qFormat="1"/>
+    <w:lsdException w:name="caption" w:uiPriority="35" w:semiHidden="1" w:unhideWhenUsed="1" w:qFormat="1"/>
     <w:lsdException w:name="table of figures" w:semiHidden="1" w:unhideWhenUsed="1"/>
     <w:lsdException w:name="envelope address" w:semiHidden="1" w:unhideWhenUsed="1"/>
     <w:lsdException w:name="envelope return" w:semiHidden="1" w:unhideWhenUsed="1"/>
@@ -3965,7 +4032,7 @@
     <w:lsdException w:name="Title" w:uiPriority="10" w:qFormat="1"/>
     <w:lsdException w:name="Closing" w:semiHidden="1" w:unhideWhenUsed="1"/>
     <w:lsdException w:name="Signature" w:semiHidden="1" w:unhideWhenUsed="1"/>
-    <w:lsdException w:name="Default Paragraph Font" w:semiHidden="1" w:uiPriority="1" w:unhideWhenUsed="1"/>
+    <w:lsdException w:name="Default Paragraph Font" w:uiPriority="1" w:semiHidden="1" w:unhideWhenUsed="1"/>
     <w:lsdException w:name="Body Text" w:semiHidden="1" w:unhideWhenUsed="1"/>
     <w:lsdException w:name="Body Text Indent" w:semiHidden="1" w:unhideWhenUsed="1"/>
     <w:lsdException w:name="List Continue" w:semiHidden="1" w:unhideWhenUsed="1"/>
@@ -4165,8 +4232,8 @@
     <w:lsdException w:name="Subtle Reference" w:uiPriority="31" w:qFormat="1"/>
     <w:lsdException w:name="Intense Reference" w:uiPriority="32" w:qFormat="1"/>
     <w:lsdException w:name="Book Title" w:uiPriority="33" w:qFormat="1"/>
-    <w:lsdException w:name="Bibliography" w:semiHidden="1" w:uiPriority="37" w:unhideWhenUsed="1"/>
-    <w:lsdException w:name="TOC Heading" w:semiHidden="1" w:uiPriority="39" w:unhideWhenUsed="1" w:qFormat="1"/>
+    <w:lsdException w:name="Bibliography" w:uiPriority="37" w:semiHidden="1" w:unhideWhenUsed="1"/>
+    <w:lsdException w:name="TOC Heading" w:uiPriority="39" w:semiHidden="1" w:unhideWhenUsed="1" w:qFormat="1"/>
     <w:lsdException w:name="Plain Table 1" w:uiPriority="41"/>
     <w:lsdException w:name="Plain Table 2" w:uiPriority="42"/>
     <w:lsdException w:name="Plain Table 3" w:uiPriority="43"/>
@@ -4277,7 +4344,7 @@
     <w:lsdException w:name="Unresolved Mention" w:semiHidden="1" w:unhideWhenUsed="1"/>
     <w:lsdException w:name="Smart Link" w:semiHidden="1" w:unhideWhenUsed="1"/>
   </w:latentStyles>
-  <w:style w:type="paragraph" w:default="1" w:styleId="Normal">
+  <w:style w:type="paragraph" w:styleId="Normal" w:default="1">
     <w:name w:val="Normal"/>
     <w:qFormat/>
   </w:style>
@@ -4296,7 +4363,7 @@
       <w:outlineLvl w:val="0"/>
     </w:pPr>
     <w:rPr>
-      <w:rFonts w:asciiTheme="majorHAnsi" w:eastAsiaTheme="majorEastAsia" w:hAnsiTheme="majorHAnsi" w:cstheme="majorBidi"/>
+      <w:rFonts w:asciiTheme="majorHAnsi" w:hAnsiTheme="majorHAnsi" w:eastAsiaTheme="majorEastAsia" w:cstheme="majorBidi"/>
       <w:color w:val="0F4761" w:themeColor="accent1" w:themeShade="BF"/>
       <w:sz w:val="40"/>
       <w:szCs w:val="40"/>
@@ -4319,7 +4386,7 @@
       <w:outlineLvl w:val="1"/>
     </w:pPr>
     <w:rPr>
-      <w:rFonts w:asciiTheme="majorHAnsi" w:eastAsiaTheme="majorEastAsia" w:hAnsiTheme="majorHAnsi" w:cstheme="majorBidi"/>
+      <w:rFonts w:asciiTheme="majorHAnsi" w:hAnsiTheme="majorHAnsi" w:eastAsiaTheme="majorEastAsia" w:cstheme="majorBidi"/>
       <w:color w:val="0F4761" w:themeColor="accent1" w:themeShade="BF"/>
       <w:sz w:val="32"/>
       <w:szCs w:val="32"/>
@@ -4478,13 +4545,13 @@
       <w:color w:val="272727" w:themeColor="text1" w:themeTint="D8"/>
     </w:rPr>
   </w:style>
-  <w:style w:type="character" w:default="1" w:styleId="DefaultParagraphFont">
+  <w:style w:type="character" w:styleId="DefaultParagraphFont" w:default="1">
     <w:name w:val="Default Paragraph Font"/>
     <w:uiPriority w:val="1"/>
     <w:semiHidden/>
     <w:unhideWhenUsed/>
   </w:style>
-  <w:style w:type="table" w:default="1" w:styleId="TableNormal">
+  <w:style w:type="table" w:styleId="TableNormal" w:default="1">
     <w:name w:val="Normal Table"/>
     <w:uiPriority w:val="99"/>
     <w:semiHidden/>
@@ -4499,26 +4566,26 @@
       </w:tblCellMar>
     </w:tblPr>
   </w:style>
-  <w:style w:type="numbering" w:default="1" w:styleId="NoList">
+  <w:style w:type="numbering" w:styleId="NoList" w:default="1">
     <w:name w:val="No List"/>
     <w:uiPriority w:val="99"/>
     <w:semiHidden/>
     <w:unhideWhenUsed/>
   </w:style>
-  <w:style w:type="character" w:customStyle="1" w:styleId="Heading1Char">
+  <w:style w:type="character" w:styleId="Heading1Char" w:customStyle="1">
     <w:name w:val="Heading 1 Char"/>
     <w:basedOn w:val="DefaultParagraphFont"/>
     <w:link w:val="Heading1"/>
     <w:uiPriority w:val="9"/>
     <w:rsid w:val="0044425F"/>
     <w:rPr>
-      <w:rFonts w:asciiTheme="majorHAnsi" w:eastAsiaTheme="majorEastAsia" w:hAnsiTheme="majorHAnsi" w:cstheme="majorBidi"/>
+      <w:rFonts w:asciiTheme="majorHAnsi" w:hAnsiTheme="majorHAnsi" w:eastAsiaTheme="majorEastAsia" w:cstheme="majorBidi"/>
       <w:color w:val="0F4761" w:themeColor="accent1" w:themeShade="BF"/>
       <w:sz w:val="40"/>
       <w:szCs w:val="40"/>
     </w:rPr>
   </w:style>
-  <w:style w:type="character" w:customStyle="1" w:styleId="Heading2Char">
+  <w:style w:type="character" w:styleId="Heading2Char" w:customStyle="1">
     <w:name w:val="Heading 2 Char"/>
     <w:basedOn w:val="DefaultParagraphFont"/>
     <w:link w:val="Heading2"/>
@@ -4526,13 +4593,13 @@
     <w:semiHidden/>
     <w:rsid w:val="0044425F"/>
     <w:rPr>
-      <w:rFonts w:asciiTheme="majorHAnsi" w:eastAsiaTheme="majorEastAsia" w:hAnsiTheme="majorHAnsi" w:cstheme="majorBidi"/>
+      <w:rFonts w:asciiTheme="majorHAnsi" w:hAnsiTheme="majorHAnsi" w:eastAsiaTheme="majorEastAsia" w:cstheme="majorBidi"/>
       <w:color w:val="0F4761" w:themeColor="accent1" w:themeShade="BF"/>
       <w:sz w:val="32"/>
       <w:szCs w:val="32"/>
     </w:rPr>
   </w:style>
-  <w:style w:type="character" w:customStyle="1" w:styleId="Heading3Char">
+  <w:style w:type="character" w:styleId="Heading3Char" w:customStyle="1">
     <w:name w:val="Heading 3 Char"/>
     <w:basedOn w:val="DefaultParagraphFont"/>
     <w:link w:val="Heading3"/>
@@ -4546,7 +4613,7 @@
       <w:szCs w:val="28"/>
     </w:rPr>
   </w:style>
-  <w:style w:type="character" w:customStyle="1" w:styleId="Heading4Char">
+  <w:style w:type="character" w:styleId="Heading4Char" w:customStyle="1">
     <w:name w:val="Heading 4 Char"/>
     <w:basedOn w:val="DefaultParagraphFont"/>
     <w:link w:val="Heading4"/>
@@ -4560,7 +4627,7 @@
       <w:color w:val="0F4761" w:themeColor="accent1" w:themeShade="BF"/>
     </w:rPr>
   </w:style>
-  <w:style w:type="character" w:customStyle="1" w:styleId="Heading5Char">
+  <w:style w:type="character" w:styleId="Heading5Char" w:customStyle="1">
     <w:name w:val="Heading 5 Char"/>
     <w:basedOn w:val="DefaultParagraphFont"/>
     <w:link w:val="Heading5"/>
@@ -4572,7 +4639,7 @@
       <w:color w:val="0F4761" w:themeColor="accent1" w:themeShade="BF"/>
     </w:rPr>
   </w:style>
-  <w:style w:type="character" w:customStyle="1" w:styleId="Heading6Char">
+  <w:style w:type="character" w:styleId="Heading6Char" w:customStyle="1">
     <w:name w:val="Heading 6 Char"/>
     <w:basedOn w:val="DefaultParagraphFont"/>
     <w:link w:val="Heading6"/>
@@ -4586,7 +4653,7 @@
       <w:color w:val="595959" w:themeColor="text1" w:themeTint="A6"/>
     </w:rPr>
   </w:style>
-  <w:style w:type="character" w:customStyle="1" w:styleId="Heading7Char">
+  <w:style w:type="character" w:styleId="Heading7Char" w:customStyle="1">
     <w:name w:val="Heading 7 Char"/>
     <w:basedOn w:val="DefaultParagraphFont"/>
     <w:link w:val="Heading7"/>
@@ -4598,7 +4665,7 @@
       <w:color w:val="595959" w:themeColor="text1" w:themeTint="A6"/>
     </w:rPr>
   </w:style>
-  <w:style w:type="character" w:customStyle="1" w:styleId="Heading8Char">
+  <w:style w:type="character" w:styleId="Heading8Char" w:customStyle="1">
     <w:name w:val="Heading 8 Char"/>
     <w:basedOn w:val="DefaultParagraphFont"/>
     <w:link w:val="Heading8"/>
@@ -4612,7 +4679,7 @@
       <w:color w:val="272727" w:themeColor="text1" w:themeTint="D8"/>
     </w:rPr>
   </w:style>
-  <w:style w:type="character" w:customStyle="1" w:styleId="Heading9Char">
+  <w:style w:type="character" w:styleId="Heading9Char" w:customStyle="1">
     <w:name w:val="Heading 9 Char"/>
     <w:basedOn w:val="DefaultParagraphFont"/>
     <w:link w:val="Heading9"/>
@@ -4637,21 +4704,21 @@
       <w:contextualSpacing/>
     </w:pPr>
     <w:rPr>
-      <w:rFonts w:asciiTheme="majorHAnsi" w:eastAsiaTheme="majorEastAsia" w:hAnsiTheme="majorHAnsi" w:cstheme="majorBidi"/>
+      <w:rFonts w:asciiTheme="majorHAnsi" w:hAnsiTheme="majorHAnsi" w:eastAsiaTheme="majorEastAsia" w:cstheme="majorBidi"/>
       <w:spacing w:val="-10"/>
       <w:kern w:val="28"/>
       <w:sz w:val="56"/>
       <w:szCs w:val="56"/>
     </w:rPr>
   </w:style>
-  <w:style w:type="character" w:customStyle="1" w:styleId="TitleChar">
+  <w:style w:type="character" w:styleId="TitleChar" w:customStyle="1">
     <w:name w:val="Title Char"/>
     <w:basedOn w:val="DefaultParagraphFont"/>
     <w:link w:val="Title"/>
     <w:uiPriority w:val="10"/>
     <w:rsid w:val="0044425F"/>
     <w:rPr>
-      <w:rFonts w:asciiTheme="majorHAnsi" w:eastAsiaTheme="majorEastAsia" w:hAnsiTheme="majorHAnsi" w:cstheme="majorBidi"/>
+      <w:rFonts w:asciiTheme="majorHAnsi" w:hAnsiTheme="majorHAnsi" w:eastAsiaTheme="majorEastAsia" w:cstheme="majorBidi"/>
       <w:spacing w:val="-10"/>
       <w:kern w:val="28"/>
       <w:sz w:val="56"/>
@@ -4680,7 +4747,7 @@
       <w:szCs w:val="28"/>
     </w:rPr>
   </w:style>
-  <w:style w:type="character" w:customStyle="1" w:styleId="SubtitleChar">
+  <w:style w:type="character" w:styleId="SubtitleChar" w:customStyle="1">
     <w:name w:val="Subtitle Char"/>
     <w:basedOn w:val="DefaultParagraphFont"/>
     <w:link w:val="Subtitle"/>
@@ -4712,7 +4779,7 @@
       <w:color w:val="404040" w:themeColor="text1" w:themeTint="BF"/>
     </w:rPr>
   </w:style>
-  <w:style w:type="character" w:customStyle="1" w:styleId="QuoteChar">
+  <w:style w:type="character" w:styleId="QuoteChar" w:customStyle="1">
     <w:name w:val="Quote Char"/>
     <w:basedOn w:val="DefaultParagraphFont"/>
     <w:link w:val="Quote"/>
@@ -4757,8 +4824,8 @@
     <w:rsid w:val="0044425F"/>
     <w:pPr>
       <w:pBdr>
-        <w:top w:val="single" w:sz="4" w:space="10" w:color="0F4761" w:themeColor="accent1" w:themeShade="BF"/>
-        <w:bottom w:val="single" w:sz="4" w:space="10" w:color="0F4761" w:themeColor="accent1" w:themeShade="BF"/>
+        <w:top w:val="single" w:color="0F4761" w:themeColor="accent1" w:themeShade="BF" w:sz="4" w:space="10"/>
+        <w:bottom w:val="single" w:color="0F4761" w:themeColor="accent1" w:themeShade="BF" w:sz="4" w:space="10"/>
       </w:pBdr>
       <w:spacing w:before="360" w:after="360"/>
       <w:ind w:left="864" w:right="864"/>
@@ -4770,7 +4837,7 @@
       <w:color w:val="0F4761" w:themeColor="accent1" w:themeShade="BF"/>
     </w:rPr>
   </w:style>
-  <w:style w:type="character" w:customStyle="1" w:styleId="IntenseQuoteChar">
+  <w:style w:type="character" w:styleId="IntenseQuoteChar" w:customStyle="1">
     <w:name w:val="Intense Quote Char"/>
     <w:basedOn w:val="DefaultParagraphFont"/>
     <w:link w:val="IntenseQuote"/>
@@ -4815,12 +4882,12 @@
     <w:rsid w:val="0044425F"/>
     <w:tblPr>
       <w:tblBorders>
-        <w:top w:val="single" w:sz="4" w:space="0" w:color="auto"/>
-        <w:left w:val="single" w:sz="4" w:space="0" w:color="auto"/>
-        <w:bottom w:val="single" w:sz="4" w:space="0" w:color="auto"/>
-        <w:right w:val="single" w:sz="4" w:space="0" w:color="auto"/>
-        <w:insideH w:val="single" w:sz="4" w:space="0" w:color="auto"/>
-        <w:insideV w:val="single" w:sz="4" w:space="0" w:color="auto"/>
+        <w:top w:val="single" w:color="auto" w:sz="4" w:space="0"/>
+        <w:left w:val="single" w:color="auto" w:sz="4" w:space="0"/>
+        <w:bottom w:val="single" w:color="auto" w:sz="4" w:space="0"/>
+        <w:right w:val="single" w:color="auto" w:sz="4" w:space="0"/>
+        <w:insideH w:val="single" w:color="auto" w:sz="4" w:space="0"/>
+        <w:insideV w:val="single" w:color="auto" w:sz="4" w:space="0"/>
       </w:tblBorders>
     </w:tblPr>
   </w:style>
@@ -4838,7 +4905,7 @@
       </w:tabs>
     </w:pPr>
   </w:style>
-  <w:style w:type="character" w:customStyle="1" w:styleId="HeaderChar">
+  <w:style w:type="character" w:styleId="HeaderChar" w:customStyle="1">
     <w:name w:val="Header Char"/>
     <w:basedOn w:val="DefaultParagraphFont"/>
     <w:link w:val="Header"/>
@@ -4859,7 +4926,7 @@
       </w:tabs>
     </w:pPr>
   </w:style>
-  <w:style w:type="character" w:customStyle="1" w:styleId="FooterChar">
+  <w:style w:type="character" w:styleId="FooterChar" w:customStyle="1">
     <w:name w:val="Footer Char"/>
     <w:basedOn w:val="DefaultParagraphFont"/>
     <w:link w:val="Footer"/>

</xml_diff>